<commit_message>
Fixed table of contents and typos in some documents
</commit_message>
<xml_diff>
--- a/doc/Analysis/Treasury/CashRegister.docx
+++ b/doc/Analysis/Treasury/CashRegister.docx
@@ -1817,8 +1817,6 @@
           <w:lang w:bidi="fa-IR"/>
         </w:rPr>
       </w:pPr>
-      <w:bookmarkStart w:id="0" w:name="_GoBack"/>
-      <w:bookmarkEnd w:id="0"/>
       <w:r>
         <w:rPr>
           <w:rFonts w:cs="B Nazanin"/>
@@ -1942,7 +1940,7 @@
           <w:lang w:bidi="fa-IR"/>
         </w:rPr>
       </w:pPr>
-      <w:bookmarkStart w:id="1" w:name="_Toc127865889"/>
+      <w:bookmarkStart w:id="0" w:name="_Toc127865889"/>
       <w:r>
         <w:rPr>
           <w:rFonts w:cs="B Nazanin" w:hint="cs"/>
@@ -1952,6 +1950,833 @@
           <w:lang w:bidi="fa-IR"/>
         </w:rPr>
         <w:t>آشنایی اولیه</w:t>
+      </w:r>
+      <w:bookmarkEnd w:id="0"/>
+    </w:p>
+    <w:p>
+      <w:pPr>
+        <w:bidi/>
+        <w:rPr>
+          <w:rFonts w:cs="B Nazanin"/>
+          <w:sz w:val="28"/>
+          <w:szCs w:val="28"/>
+          <w:rtl/>
+          <w:lang w:bidi="fa-IR"/>
+        </w:rPr>
+      </w:pPr>
+      <w:r>
+        <w:rPr>
+          <w:rFonts w:cs="B Nazanin"/>
+          <w:sz w:val="28"/>
+          <w:szCs w:val="28"/>
+          <w:rtl/>
+          <w:lang w:bidi="fa-IR"/>
+        </w:rPr>
+        <w:t>ا</w:t>
+      </w:r>
+      <w:r>
+        <w:rPr>
+          <w:rFonts w:cs="B Nazanin" w:hint="cs"/>
+          <w:sz w:val="28"/>
+          <w:szCs w:val="28"/>
+          <w:rtl/>
+          <w:lang w:bidi="fa-IR"/>
+        </w:rPr>
+        <w:t>ی</w:t>
+      </w:r>
+      <w:r>
+        <w:rPr>
+          <w:rFonts w:cs="B Nazanin" w:hint="eastAsia"/>
+          <w:sz w:val="28"/>
+          <w:szCs w:val="28"/>
+          <w:rtl/>
+          <w:lang w:bidi="fa-IR"/>
+        </w:rPr>
+        <w:t>ن</w:t>
+      </w:r>
+      <w:r>
+        <w:rPr>
+          <w:rFonts w:cs="B Nazanin"/>
+          <w:sz w:val="28"/>
+          <w:szCs w:val="28"/>
+          <w:rtl/>
+          <w:lang w:bidi="fa-IR"/>
+        </w:rPr>
+        <w:t xml:space="preserve"> موجود</w:t>
+      </w:r>
+      <w:r>
+        <w:rPr>
+          <w:rFonts w:cs="B Nazanin" w:hint="cs"/>
+          <w:sz w:val="28"/>
+          <w:szCs w:val="28"/>
+          <w:rtl/>
+          <w:lang w:bidi="fa-IR"/>
+        </w:rPr>
+        <w:t>ی</w:t>
+      </w:r>
+      <w:r>
+        <w:rPr>
+          <w:rFonts w:cs="B Nazanin" w:hint="eastAsia"/>
+          <w:sz w:val="28"/>
+          <w:szCs w:val="28"/>
+          <w:rtl/>
+          <w:lang w:bidi="fa-IR"/>
+        </w:rPr>
+        <w:t>ت</w:t>
+      </w:r>
+      <w:r>
+        <w:rPr>
+          <w:rFonts w:cs="B Nazanin"/>
+          <w:sz w:val="28"/>
+          <w:szCs w:val="28"/>
+          <w:rtl/>
+          <w:lang w:bidi="fa-IR"/>
+        </w:rPr>
+        <w:t xml:space="preserve"> ساده که فقط شامل شناسه، نام و شرح م</w:t>
+      </w:r>
+      <w:r>
+        <w:rPr>
+          <w:rFonts w:cs="B Nazanin" w:hint="cs"/>
+          <w:sz w:val="28"/>
+          <w:szCs w:val="28"/>
+          <w:rtl/>
+          <w:lang w:bidi="fa-IR"/>
+        </w:rPr>
+        <w:t>ی‌</w:t>
+      </w:r>
+      <w:r>
+        <w:rPr>
+          <w:rFonts w:cs="B Nazanin" w:hint="eastAsia"/>
+          <w:sz w:val="28"/>
+          <w:szCs w:val="28"/>
+          <w:rtl/>
+          <w:lang w:bidi="fa-IR"/>
+        </w:rPr>
+        <w:t>باشد،</w:t>
+      </w:r>
+      <w:r>
+        <w:rPr>
+          <w:rFonts w:cs="B Nazanin"/>
+          <w:sz w:val="28"/>
+          <w:szCs w:val="28"/>
+          <w:rtl/>
+          <w:lang w:bidi="fa-IR"/>
+        </w:rPr>
+        <w:t xml:space="preserve"> برا</w:t>
+      </w:r>
+      <w:r>
+        <w:rPr>
+          <w:rFonts w:cs="B Nazanin" w:hint="cs"/>
+          <w:sz w:val="28"/>
+          <w:szCs w:val="28"/>
+          <w:rtl/>
+          <w:lang w:bidi="fa-IR"/>
+        </w:rPr>
+        <w:t>ی</w:t>
+      </w:r>
+      <w:r>
+        <w:rPr>
+          <w:rFonts w:cs="B Nazanin"/>
+          <w:sz w:val="28"/>
+          <w:szCs w:val="28"/>
+          <w:rtl/>
+          <w:lang w:bidi="fa-IR"/>
+        </w:rPr>
+        <w:t xml:space="preserve"> طبقه‌بند</w:t>
+      </w:r>
+      <w:r>
+        <w:rPr>
+          <w:rFonts w:cs="B Nazanin" w:hint="cs"/>
+          <w:sz w:val="28"/>
+          <w:szCs w:val="28"/>
+          <w:rtl/>
+          <w:lang w:bidi="fa-IR"/>
+        </w:rPr>
+        <w:t>ی</w:t>
+      </w:r>
+      <w:r>
+        <w:rPr>
+          <w:rFonts w:cs="B Nazanin"/>
+          <w:sz w:val="28"/>
+          <w:szCs w:val="28"/>
+          <w:rtl/>
+          <w:lang w:bidi="fa-IR"/>
+        </w:rPr>
+        <w:t xml:space="preserve"> ف</w:t>
+      </w:r>
+      <w:r>
+        <w:rPr>
+          <w:rFonts w:cs="B Nazanin" w:hint="cs"/>
+          <w:sz w:val="28"/>
+          <w:szCs w:val="28"/>
+          <w:rtl/>
+          <w:lang w:bidi="fa-IR"/>
+        </w:rPr>
+        <w:t>ی</w:t>
+      </w:r>
+      <w:r>
+        <w:rPr>
+          <w:rFonts w:cs="B Nazanin" w:hint="eastAsia"/>
+          <w:sz w:val="28"/>
+          <w:szCs w:val="28"/>
+          <w:rtl/>
+          <w:lang w:bidi="fa-IR"/>
+        </w:rPr>
+        <w:t>ز</w:t>
+      </w:r>
+      <w:r>
+        <w:rPr>
+          <w:rFonts w:cs="B Nazanin" w:hint="cs"/>
+          <w:sz w:val="28"/>
+          <w:szCs w:val="28"/>
+          <w:rtl/>
+          <w:lang w:bidi="fa-IR"/>
+        </w:rPr>
+        <w:t>ی</w:t>
+      </w:r>
+      <w:r>
+        <w:rPr>
+          <w:rFonts w:cs="B Nazanin" w:hint="eastAsia"/>
+          <w:sz w:val="28"/>
+          <w:szCs w:val="28"/>
+          <w:rtl/>
+          <w:lang w:bidi="fa-IR"/>
+        </w:rPr>
+        <w:t>ک</w:t>
+      </w:r>
+      <w:r>
+        <w:rPr>
+          <w:rFonts w:cs="B Nazanin" w:hint="cs"/>
+          <w:sz w:val="28"/>
+          <w:szCs w:val="28"/>
+          <w:rtl/>
+          <w:lang w:bidi="fa-IR"/>
+        </w:rPr>
+        <w:t>ی</w:t>
+      </w:r>
+      <w:r>
+        <w:rPr>
+          <w:rFonts w:cs="B Nazanin"/>
+          <w:sz w:val="28"/>
+          <w:szCs w:val="28"/>
+          <w:rtl/>
+          <w:lang w:bidi="fa-IR"/>
+        </w:rPr>
+        <w:t xml:space="preserve"> چکها</w:t>
+      </w:r>
+      <w:r>
+        <w:rPr>
+          <w:rFonts w:cs="B Nazanin" w:hint="cs"/>
+          <w:sz w:val="28"/>
+          <w:szCs w:val="28"/>
+          <w:rtl/>
+          <w:lang w:bidi="fa-IR"/>
+        </w:rPr>
+        <w:t>ی</w:t>
+      </w:r>
+      <w:r>
+        <w:rPr>
+          <w:rFonts w:cs="B Nazanin"/>
+          <w:sz w:val="28"/>
+          <w:szCs w:val="28"/>
+          <w:rtl/>
+          <w:lang w:bidi="fa-IR"/>
+        </w:rPr>
+        <w:t xml:space="preserve"> در</w:t>
+      </w:r>
+      <w:r>
+        <w:rPr>
+          <w:rFonts w:cs="B Nazanin" w:hint="cs"/>
+          <w:sz w:val="28"/>
+          <w:szCs w:val="28"/>
+          <w:rtl/>
+          <w:lang w:bidi="fa-IR"/>
+        </w:rPr>
+        <w:t>ی</w:t>
+      </w:r>
+      <w:r>
+        <w:rPr>
+          <w:rFonts w:cs="B Nazanin" w:hint="eastAsia"/>
+          <w:sz w:val="28"/>
+          <w:szCs w:val="28"/>
+          <w:rtl/>
+          <w:lang w:bidi="fa-IR"/>
+        </w:rPr>
+        <w:t>افتن</w:t>
+      </w:r>
+      <w:r>
+        <w:rPr>
+          <w:rFonts w:cs="B Nazanin" w:hint="cs"/>
+          <w:sz w:val="28"/>
+          <w:szCs w:val="28"/>
+          <w:rtl/>
+          <w:lang w:bidi="fa-IR"/>
+        </w:rPr>
+        <w:t>ی</w:t>
+      </w:r>
+      <w:r>
+        <w:rPr>
+          <w:rFonts w:cs="B Nazanin"/>
+          <w:sz w:val="28"/>
+          <w:szCs w:val="28"/>
+          <w:rtl/>
+          <w:lang w:bidi="fa-IR"/>
+        </w:rPr>
+        <w:t xml:space="preserve"> ب</w:t>
+      </w:r>
+      <w:r>
+        <w:rPr>
+          <w:rFonts w:cs="B Nazanin" w:hint="cs"/>
+          <w:sz w:val="28"/>
+          <w:szCs w:val="28"/>
+          <w:rtl/>
+          <w:lang w:bidi="fa-IR"/>
+        </w:rPr>
+        <w:t>ی</w:t>
+      </w:r>
+      <w:r>
+        <w:rPr>
+          <w:rFonts w:cs="B Nazanin" w:hint="eastAsia"/>
+          <w:sz w:val="28"/>
+          <w:szCs w:val="28"/>
+          <w:rtl/>
+          <w:lang w:bidi="fa-IR"/>
+        </w:rPr>
+        <w:t>ن</w:t>
+      </w:r>
+      <w:r>
+        <w:rPr>
+          <w:rFonts w:cs="B Nazanin"/>
+          <w:sz w:val="28"/>
+          <w:szCs w:val="28"/>
+          <w:rtl/>
+          <w:lang w:bidi="fa-IR"/>
+        </w:rPr>
+        <w:t xml:space="preserve"> چند</w:t>
+      </w:r>
+      <w:r>
+        <w:rPr>
+          <w:rFonts w:cs="B Nazanin" w:hint="cs"/>
+          <w:sz w:val="28"/>
+          <w:szCs w:val="28"/>
+          <w:rtl/>
+          <w:lang w:bidi="fa-IR"/>
+        </w:rPr>
+        <w:t>ی</w:t>
+      </w:r>
+      <w:r>
+        <w:rPr>
+          <w:rFonts w:cs="B Nazanin" w:hint="eastAsia"/>
+          <w:sz w:val="28"/>
+          <w:szCs w:val="28"/>
+          <w:rtl/>
+          <w:lang w:bidi="fa-IR"/>
+        </w:rPr>
+        <w:t>ن</w:t>
+      </w:r>
+      <w:r>
+        <w:rPr>
+          <w:rFonts w:cs="B Nazanin"/>
+          <w:sz w:val="28"/>
+          <w:szCs w:val="28"/>
+          <w:rtl/>
+          <w:lang w:bidi="fa-IR"/>
+        </w:rPr>
+        <w:t xml:space="preserve"> صندوق که هر کدام توسط </w:t>
+      </w:r>
+      <w:r>
+        <w:rPr>
+          <w:rFonts w:cs="B Nazanin" w:hint="cs"/>
+          <w:sz w:val="28"/>
+          <w:szCs w:val="28"/>
+          <w:rtl/>
+          <w:lang w:bidi="fa-IR"/>
+        </w:rPr>
+        <w:t>ی</w:t>
+      </w:r>
+      <w:r>
+        <w:rPr>
+          <w:rFonts w:cs="B Nazanin" w:hint="eastAsia"/>
+          <w:sz w:val="28"/>
+          <w:szCs w:val="28"/>
+          <w:rtl/>
+          <w:lang w:bidi="fa-IR"/>
+        </w:rPr>
+        <w:t>ک</w:t>
+      </w:r>
+      <w:r>
+        <w:rPr>
+          <w:rFonts w:cs="B Nazanin"/>
+          <w:sz w:val="28"/>
+          <w:szCs w:val="28"/>
+          <w:rtl/>
+          <w:lang w:bidi="fa-IR"/>
+        </w:rPr>
+        <w:t xml:space="preserve"> </w:t>
+      </w:r>
+      <w:r>
+        <w:rPr>
+          <w:rFonts w:cs="B Nazanin" w:hint="cs"/>
+          <w:sz w:val="28"/>
+          <w:szCs w:val="28"/>
+          <w:rtl/>
+          <w:lang w:bidi="fa-IR"/>
+        </w:rPr>
+        <w:t>ی</w:t>
+      </w:r>
+      <w:r>
+        <w:rPr>
+          <w:rFonts w:cs="B Nazanin" w:hint="eastAsia"/>
+          <w:sz w:val="28"/>
+          <w:szCs w:val="28"/>
+          <w:rtl/>
+          <w:lang w:bidi="fa-IR"/>
+        </w:rPr>
+        <w:t>ا</w:t>
+      </w:r>
+      <w:r>
+        <w:rPr>
+          <w:rFonts w:cs="B Nazanin"/>
+          <w:sz w:val="28"/>
+          <w:szCs w:val="28"/>
+          <w:rtl/>
+          <w:lang w:bidi="fa-IR"/>
+        </w:rPr>
+        <w:t xml:space="preserve"> چند</w:t>
+      </w:r>
+      <w:r>
+        <w:rPr>
+          <w:rFonts w:cs="B Nazanin" w:hint="cs"/>
+          <w:sz w:val="28"/>
+          <w:szCs w:val="28"/>
+          <w:rtl/>
+          <w:lang w:bidi="fa-IR"/>
+        </w:rPr>
+        <w:t>ی</w:t>
+      </w:r>
+      <w:r>
+        <w:rPr>
+          <w:rFonts w:cs="B Nazanin" w:hint="eastAsia"/>
+          <w:sz w:val="28"/>
+          <w:szCs w:val="28"/>
+          <w:rtl/>
+          <w:lang w:bidi="fa-IR"/>
+        </w:rPr>
+        <w:t>ن</w:t>
+      </w:r>
+      <w:r>
+        <w:rPr>
+          <w:rFonts w:cs="B Nazanin"/>
+          <w:sz w:val="28"/>
+          <w:szCs w:val="28"/>
+          <w:rtl/>
+          <w:lang w:bidi="fa-IR"/>
+        </w:rPr>
+        <w:t xml:space="preserve"> صندوقدار مد</w:t>
+      </w:r>
+      <w:r>
+        <w:rPr>
+          <w:rFonts w:cs="B Nazanin" w:hint="cs"/>
+          <w:sz w:val="28"/>
+          <w:szCs w:val="28"/>
+          <w:rtl/>
+          <w:lang w:bidi="fa-IR"/>
+        </w:rPr>
+        <w:t>ی</w:t>
+      </w:r>
+      <w:r>
+        <w:rPr>
+          <w:rFonts w:cs="B Nazanin" w:hint="eastAsia"/>
+          <w:sz w:val="28"/>
+          <w:szCs w:val="28"/>
+          <w:rtl/>
+          <w:lang w:bidi="fa-IR"/>
+        </w:rPr>
+        <w:t>ر</w:t>
+      </w:r>
+      <w:r>
+        <w:rPr>
+          <w:rFonts w:cs="B Nazanin" w:hint="cs"/>
+          <w:sz w:val="28"/>
+          <w:szCs w:val="28"/>
+          <w:rtl/>
+          <w:lang w:bidi="fa-IR"/>
+        </w:rPr>
+        <w:t>ی</w:t>
+      </w:r>
+      <w:r>
+        <w:rPr>
+          <w:rFonts w:cs="B Nazanin" w:hint="eastAsia"/>
+          <w:sz w:val="28"/>
+          <w:szCs w:val="28"/>
+          <w:rtl/>
+          <w:lang w:bidi="fa-IR"/>
+        </w:rPr>
+        <w:t>ت</w:t>
+      </w:r>
+      <w:r>
+        <w:rPr>
+          <w:rFonts w:cs="B Nazanin"/>
+          <w:sz w:val="28"/>
+          <w:szCs w:val="28"/>
+          <w:rtl/>
+          <w:lang w:bidi="fa-IR"/>
+        </w:rPr>
+        <w:t xml:space="preserve"> م</w:t>
+      </w:r>
+      <w:r>
+        <w:rPr>
+          <w:rFonts w:cs="B Nazanin" w:hint="cs"/>
+          <w:sz w:val="28"/>
+          <w:szCs w:val="28"/>
+          <w:rtl/>
+          <w:lang w:bidi="fa-IR"/>
+        </w:rPr>
+        <w:t>ی‌</w:t>
+      </w:r>
+      <w:r>
+        <w:rPr>
+          <w:rFonts w:cs="B Nazanin" w:hint="eastAsia"/>
+          <w:sz w:val="28"/>
+          <w:szCs w:val="28"/>
+          <w:rtl/>
+          <w:lang w:bidi="fa-IR"/>
+        </w:rPr>
+        <w:t>شوند</w:t>
+      </w:r>
+      <w:r>
+        <w:rPr>
+          <w:rFonts w:cs="B Nazanin"/>
+          <w:sz w:val="28"/>
+          <w:szCs w:val="28"/>
+          <w:rtl/>
+          <w:lang w:bidi="fa-IR"/>
+        </w:rPr>
+        <w:t xml:space="preserve"> به کار م</w:t>
+      </w:r>
+      <w:r>
+        <w:rPr>
+          <w:rFonts w:cs="B Nazanin" w:hint="cs"/>
+          <w:sz w:val="28"/>
+          <w:szCs w:val="28"/>
+          <w:rtl/>
+          <w:lang w:bidi="fa-IR"/>
+        </w:rPr>
+        <w:t>ی‌</w:t>
+      </w:r>
+      <w:r>
+        <w:rPr>
+          <w:rFonts w:cs="B Nazanin" w:hint="eastAsia"/>
+          <w:sz w:val="28"/>
+          <w:szCs w:val="28"/>
+          <w:rtl/>
+          <w:lang w:bidi="fa-IR"/>
+        </w:rPr>
+        <w:t>رود</w:t>
+      </w:r>
+      <w:r>
+        <w:rPr>
+          <w:rFonts w:cs="B Nazanin"/>
+          <w:sz w:val="28"/>
+          <w:szCs w:val="28"/>
+          <w:rtl/>
+          <w:lang w:bidi="fa-IR"/>
+        </w:rPr>
+        <w:t>. صندوقداران از ب</w:t>
+      </w:r>
+      <w:r>
+        <w:rPr>
+          <w:rFonts w:cs="B Nazanin" w:hint="cs"/>
+          <w:sz w:val="28"/>
+          <w:szCs w:val="28"/>
+          <w:rtl/>
+          <w:lang w:bidi="fa-IR"/>
+        </w:rPr>
+        <w:t>ی</w:t>
+      </w:r>
+      <w:r>
+        <w:rPr>
+          <w:rFonts w:cs="B Nazanin" w:hint="eastAsia"/>
+          <w:sz w:val="28"/>
+          <w:szCs w:val="28"/>
+          <w:rtl/>
+          <w:lang w:bidi="fa-IR"/>
+        </w:rPr>
+        <w:t>ن</w:t>
+      </w:r>
+      <w:r>
+        <w:rPr>
+          <w:rFonts w:cs="B Nazanin"/>
+          <w:sz w:val="28"/>
+          <w:szCs w:val="28"/>
+          <w:rtl/>
+          <w:lang w:bidi="fa-IR"/>
+        </w:rPr>
+        <w:t xml:space="preserve"> کاربران س</w:t>
+      </w:r>
+      <w:r>
+        <w:rPr>
+          <w:rFonts w:cs="B Nazanin" w:hint="cs"/>
+          <w:sz w:val="28"/>
+          <w:szCs w:val="28"/>
+          <w:rtl/>
+          <w:lang w:bidi="fa-IR"/>
+        </w:rPr>
+        <w:t>ی</w:t>
+      </w:r>
+      <w:r>
+        <w:rPr>
+          <w:rFonts w:cs="B Nazanin" w:hint="eastAsia"/>
+          <w:sz w:val="28"/>
+          <w:szCs w:val="28"/>
+          <w:rtl/>
+          <w:lang w:bidi="fa-IR"/>
+        </w:rPr>
+        <w:t>ستم</w:t>
+      </w:r>
+      <w:r>
+        <w:rPr>
+          <w:rFonts w:cs="B Nazanin"/>
+          <w:sz w:val="28"/>
+          <w:szCs w:val="28"/>
+          <w:rtl/>
+          <w:lang w:bidi="fa-IR"/>
+        </w:rPr>
+        <w:t xml:space="preserve"> تدب</w:t>
+      </w:r>
+      <w:r>
+        <w:rPr>
+          <w:rFonts w:cs="B Nazanin" w:hint="cs"/>
+          <w:sz w:val="28"/>
+          <w:szCs w:val="28"/>
+          <w:rtl/>
+          <w:lang w:bidi="fa-IR"/>
+        </w:rPr>
+        <w:t>ی</w:t>
+      </w:r>
+      <w:r>
+        <w:rPr>
+          <w:rFonts w:cs="B Nazanin" w:hint="eastAsia"/>
+          <w:sz w:val="28"/>
+          <w:szCs w:val="28"/>
+          <w:rtl/>
+          <w:lang w:bidi="fa-IR"/>
+        </w:rPr>
+        <w:t>ر</w:t>
+      </w:r>
+      <w:r>
+        <w:rPr>
+          <w:rFonts w:cs="B Nazanin"/>
+          <w:sz w:val="28"/>
+          <w:szCs w:val="28"/>
+          <w:rtl/>
+          <w:lang w:bidi="fa-IR"/>
+        </w:rPr>
+        <w:t xml:space="preserve"> انتخاب م</w:t>
+      </w:r>
+      <w:r>
+        <w:rPr>
+          <w:rFonts w:cs="B Nazanin" w:hint="cs"/>
+          <w:sz w:val="28"/>
+          <w:szCs w:val="28"/>
+          <w:rtl/>
+          <w:lang w:bidi="fa-IR"/>
+        </w:rPr>
+        <w:t>ی‌</w:t>
+      </w:r>
+      <w:r>
+        <w:rPr>
+          <w:rFonts w:cs="B Nazanin" w:hint="eastAsia"/>
+          <w:sz w:val="28"/>
+          <w:szCs w:val="28"/>
+          <w:rtl/>
+          <w:lang w:bidi="fa-IR"/>
+        </w:rPr>
+        <w:t>شوند</w:t>
+      </w:r>
+      <w:r>
+        <w:rPr>
+          <w:rFonts w:cs="B Nazanin"/>
+          <w:sz w:val="28"/>
+          <w:szCs w:val="28"/>
+          <w:rtl/>
+          <w:lang w:bidi="fa-IR"/>
+        </w:rPr>
+        <w:t xml:space="preserve"> و هر صندوق را م</w:t>
+      </w:r>
+      <w:r>
+        <w:rPr>
+          <w:rFonts w:cs="B Nazanin" w:hint="cs"/>
+          <w:sz w:val="28"/>
+          <w:szCs w:val="28"/>
+          <w:rtl/>
+          <w:lang w:bidi="fa-IR"/>
+        </w:rPr>
+        <w:t>ی‌</w:t>
+      </w:r>
+      <w:r>
+        <w:rPr>
+          <w:rFonts w:cs="B Nazanin" w:hint="eastAsia"/>
+          <w:sz w:val="28"/>
+          <w:szCs w:val="28"/>
+          <w:rtl/>
+          <w:lang w:bidi="fa-IR"/>
+        </w:rPr>
+        <w:t>توان</w:t>
+      </w:r>
+      <w:r>
+        <w:rPr>
+          <w:rFonts w:cs="B Nazanin"/>
+          <w:sz w:val="28"/>
+          <w:szCs w:val="28"/>
+          <w:rtl/>
+          <w:lang w:bidi="fa-IR"/>
+        </w:rPr>
+        <w:t xml:space="preserve"> به </w:t>
+      </w:r>
+      <w:r>
+        <w:rPr>
+          <w:rFonts w:cs="B Nazanin" w:hint="cs"/>
+          <w:sz w:val="28"/>
+          <w:szCs w:val="28"/>
+          <w:rtl/>
+          <w:lang w:bidi="fa-IR"/>
+        </w:rPr>
+        <w:t>ی</w:t>
+      </w:r>
+      <w:r>
+        <w:rPr>
+          <w:rFonts w:cs="B Nazanin" w:hint="eastAsia"/>
+          <w:sz w:val="28"/>
+          <w:szCs w:val="28"/>
+          <w:rtl/>
+          <w:lang w:bidi="fa-IR"/>
+        </w:rPr>
+        <w:t>ک</w:t>
+      </w:r>
+      <w:r>
+        <w:rPr>
+          <w:rFonts w:cs="B Nazanin"/>
+          <w:sz w:val="28"/>
+          <w:szCs w:val="28"/>
+          <w:rtl/>
+          <w:lang w:bidi="fa-IR"/>
+        </w:rPr>
+        <w:t xml:space="preserve"> </w:t>
+      </w:r>
+      <w:r>
+        <w:rPr>
+          <w:rFonts w:cs="B Nazanin" w:hint="cs"/>
+          <w:sz w:val="28"/>
+          <w:szCs w:val="28"/>
+          <w:rtl/>
+          <w:lang w:bidi="fa-IR"/>
+        </w:rPr>
+        <w:t>ی</w:t>
+      </w:r>
+      <w:r>
+        <w:rPr>
+          <w:rFonts w:cs="B Nazanin" w:hint="eastAsia"/>
+          <w:sz w:val="28"/>
+          <w:szCs w:val="28"/>
+          <w:rtl/>
+          <w:lang w:bidi="fa-IR"/>
+        </w:rPr>
+        <w:t>ا</w:t>
+      </w:r>
+      <w:r>
+        <w:rPr>
+          <w:rFonts w:cs="B Nazanin"/>
+          <w:sz w:val="28"/>
+          <w:szCs w:val="28"/>
+          <w:rtl/>
+          <w:lang w:bidi="fa-IR"/>
+        </w:rPr>
+        <w:t xml:space="preserve"> چند کاربر تخص</w:t>
+      </w:r>
+      <w:r>
+        <w:rPr>
+          <w:rFonts w:cs="B Nazanin" w:hint="cs"/>
+          <w:sz w:val="28"/>
+          <w:szCs w:val="28"/>
+          <w:rtl/>
+          <w:lang w:bidi="fa-IR"/>
+        </w:rPr>
+        <w:t>ی</w:t>
+      </w:r>
+      <w:r>
+        <w:rPr>
+          <w:rFonts w:cs="B Nazanin" w:hint="eastAsia"/>
+          <w:sz w:val="28"/>
+          <w:szCs w:val="28"/>
+          <w:rtl/>
+          <w:lang w:bidi="fa-IR"/>
+        </w:rPr>
+        <w:t>ص</w:t>
+      </w:r>
+      <w:r>
+        <w:rPr>
+          <w:rFonts w:cs="B Nazanin"/>
+          <w:sz w:val="28"/>
+          <w:szCs w:val="28"/>
+          <w:rtl/>
+          <w:lang w:bidi="fa-IR"/>
+        </w:rPr>
+        <w:t xml:space="preserve"> داد.</w:t>
+      </w:r>
+    </w:p>
+    <w:p>
+      <w:pPr>
+        <w:pStyle w:val="Heading1"/>
+        <w:bidi/>
+        <w:rPr>
+          <w:rFonts w:cs="B Nazanin"/>
+          <w:b/>
+          <w:bCs/>
+          <w:rtl/>
+          <w:lang w:bidi="fa-IR"/>
+        </w:rPr>
+      </w:pPr>
+      <w:bookmarkStart w:id="1" w:name="_Toc127865890"/>
+      <w:r>
+        <w:rPr>
+          <w:rFonts w:cs="B Nazanin"/>
+          <w:b/>
+          <w:bCs/>
+          <w:rtl/>
+          <w:lang w:bidi="fa-IR"/>
+        </w:rPr>
+        <w:t>ساختارها</w:t>
+      </w:r>
+      <w:r>
+        <w:rPr>
+          <w:rFonts w:cs="B Nazanin" w:hint="cs"/>
+          <w:b/>
+          <w:bCs/>
+          <w:rtl/>
+          <w:lang w:bidi="fa-IR"/>
+        </w:rPr>
+        <w:t>ی</w:t>
+      </w:r>
+      <w:r>
+        <w:rPr>
+          <w:rFonts w:cs="B Nazanin"/>
+          <w:b/>
+          <w:bCs/>
+          <w:rtl/>
+          <w:lang w:bidi="fa-IR"/>
+        </w:rPr>
+        <w:t xml:space="preserve"> اطلاعات</w:t>
+      </w:r>
+      <w:r>
+        <w:rPr>
+          <w:rFonts w:cs="B Nazanin" w:hint="cs"/>
+          <w:b/>
+          <w:bCs/>
+          <w:rtl/>
+          <w:lang w:bidi="fa-IR"/>
+        </w:rPr>
+        <w:t>ی مورد نیاز</w:t>
       </w:r>
       <w:bookmarkEnd w:id="1"/>
     </w:p>
@@ -1966,834 +2791,7 @@
           <w:lang w:bidi="fa-IR"/>
         </w:rPr>
       </w:pPr>
-      <w:r>
-        <w:rPr>
-          <w:rFonts w:cs="B Nazanin"/>
-          <w:sz w:val="28"/>
-          <w:szCs w:val="28"/>
-          <w:rtl/>
-          <w:lang w:bidi="fa-IR"/>
-        </w:rPr>
-        <w:t>ا</w:t>
-      </w:r>
-      <w:r>
-        <w:rPr>
-          <w:rFonts w:cs="B Nazanin" w:hint="cs"/>
-          <w:sz w:val="28"/>
-          <w:szCs w:val="28"/>
-          <w:rtl/>
-          <w:lang w:bidi="fa-IR"/>
-        </w:rPr>
-        <w:t>ی</w:t>
-      </w:r>
-      <w:r>
-        <w:rPr>
-          <w:rFonts w:cs="B Nazanin" w:hint="eastAsia"/>
-          <w:sz w:val="28"/>
-          <w:szCs w:val="28"/>
-          <w:rtl/>
-          <w:lang w:bidi="fa-IR"/>
-        </w:rPr>
-        <w:t>ن</w:t>
-      </w:r>
-      <w:r>
-        <w:rPr>
-          <w:rFonts w:cs="B Nazanin"/>
-          <w:sz w:val="28"/>
-          <w:szCs w:val="28"/>
-          <w:rtl/>
-          <w:lang w:bidi="fa-IR"/>
-        </w:rPr>
-        <w:t xml:space="preserve"> موجود</w:t>
-      </w:r>
-      <w:r>
-        <w:rPr>
-          <w:rFonts w:cs="B Nazanin" w:hint="cs"/>
-          <w:sz w:val="28"/>
-          <w:szCs w:val="28"/>
-          <w:rtl/>
-          <w:lang w:bidi="fa-IR"/>
-        </w:rPr>
-        <w:t>ی</w:t>
-      </w:r>
-      <w:r>
-        <w:rPr>
-          <w:rFonts w:cs="B Nazanin" w:hint="eastAsia"/>
-          <w:sz w:val="28"/>
-          <w:szCs w:val="28"/>
-          <w:rtl/>
-          <w:lang w:bidi="fa-IR"/>
-        </w:rPr>
-        <w:t>ت</w:t>
-      </w:r>
-      <w:r>
-        <w:rPr>
-          <w:rFonts w:cs="B Nazanin"/>
-          <w:sz w:val="28"/>
-          <w:szCs w:val="28"/>
-          <w:rtl/>
-          <w:lang w:bidi="fa-IR"/>
-        </w:rPr>
-        <w:t xml:space="preserve"> ساده که فقط شامل شناسه، نام و شرح م</w:t>
-      </w:r>
-      <w:r>
-        <w:rPr>
-          <w:rFonts w:cs="B Nazanin" w:hint="cs"/>
-          <w:sz w:val="28"/>
-          <w:szCs w:val="28"/>
-          <w:rtl/>
-          <w:lang w:bidi="fa-IR"/>
-        </w:rPr>
-        <w:t>ی‌</w:t>
-      </w:r>
-      <w:r>
-        <w:rPr>
-          <w:rFonts w:cs="B Nazanin" w:hint="eastAsia"/>
-          <w:sz w:val="28"/>
-          <w:szCs w:val="28"/>
-          <w:rtl/>
-          <w:lang w:bidi="fa-IR"/>
-        </w:rPr>
-        <w:t>باشد،</w:t>
-      </w:r>
-      <w:r>
-        <w:rPr>
-          <w:rFonts w:cs="B Nazanin"/>
-          <w:sz w:val="28"/>
-          <w:szCs w:val="28"/>
-          <w:rtl/>
-          <w:lang w:bidi="fa-IR"/>
-        </w:rPr>
-        <w:t xml:space="preserve"> برا</w:t>
-      </w:r>
-      <w:r>
-        <w:rPr>
-          <w:rFonts w:cs="B Nazanin" w:hint="cs"/>
-          <w:sz w:val="28"/>
-          <w:szCs w:val="28"/>
-          <w:rtl/>
-          <w:lang w:bidi="fa-IR"/>
-        </w:rPr>
-        <w:t>ی</w:t>
-      </w:r>
-      <w:r>
-        <w:rPr>
-          <w:rFonts w:cs="B Nazanin"/>
-          <w:sz w:val="28"/>
-          <w:szCs w:val="28"/>
-          <w:rtl/>
-          <w:lang w:bidi="fa-IR"/>
-        </w:rPr>
-        <w:t xml:space="preserve"> طبقه‌بند</w:t>
-      </w:r>
-      <w:r>
-        <w:rPr>
-          <w:rFonts w:cs="B Nazanin" w:hint="cs"/>
-          <w:sz w:val="28"/>
-          <w:szCs w:val="28"/>
-          <w:rtl/>
-          <w:lang w:bidi="fa-IR"/>
-        </w:rPr>
-        <w:t>ی</w:t>
-      </w:r>
-      <w:r>
-        <w:rPr>
-          <w:rFonts w:cs="B Nazanin"/>
-          <w:sz w:val="28"/>
-          <w:szCs w:val="28"/>
-          <w:rtl/>
-          <w:lang w:bidi="fa-IR"/>
-        </w:rPr>
-        <w:t xml:space="preserve"> ف</w:t>
-      </w:r>
-      <w:r>
-        <w:rPr>
-          <w:rFonts w:cs="B Nazanin" w:hint="cs"/>
-          <w:sz w:val="28"/>
-          <w:szCs w:val="28"/>
-          <w:rtl/>
-          <w:lang w:bidi="fa-IR"/>
-        </w:rPr>
-        <w:t>ی</w:t>
-      </w:r>
-      <w:r>
-        <w:rPr>
-          <w:rFonts w:cs="B Nazanin" w:hint="eastAsia"/>
-          <w:sz w:val="28"/>
-          <w:szCs w:val="28"/>
-          <w:rtl/>
-          <w:lang w:bidi="fa-IR"/>
-        </w:rPr>
-        <w:t>ز</w:t>
-      </w:r>
-      <w:r>
-        <w:rPr>
-          <w:rFonts w:cs="B Nazanin" w:hint="cs"/>
-          <w:sz w:val="28"/>
-          <w:szCs w:val="28"/>
-          <w:rtl/>
-          <w:lang w:bidi="fa-IR"/>
-        </w:rPr>
-        <w:t>ی</w:t>
-      </w:r>
-      <w:r>
-        <w:rPr>
-          <w:rFonts w:cs="B Nazanin" w:hint="eastAsia"/>
-          <w:sz w:val="28"/>
-          <w:szCs w:val="28"/>
-          <w:rtl/>
-          <w:lang w:bidi="fa-IR"/>
-        </w:rPr>
-        <w:t>ک</w:t>
-      </w:r>
-      <w:r>
-        <w:rPr>
-          <w:rFonts w:cs="B Nazanin" w:hint="cs"/>
-          <w:sz w:val="28"/>
-          <w:szCs w:val="28"/>
-          <w:rtl/>
-          <w:lang w:bidi="fa-IR"/>
-        </w:rPr>
-        <w:t>ی</w:t>
-      </w:r>
-      <w:r>
-        <w:rPr>
-          <w:rFonts w:cs="B Nazanin"/>
-          <w:sz w:val="28"/>
-          <w:szCs w:val="28"/>
-          <w:rtl/>
-          <w:lang w:bidi="fa-IR"/>
-        </w:rPr>
-        <w:t xml:space="preserve"> چکها</w:t>
-      </w:r>
-      <w:r>
-        <w:rPr>
-          <w:rFonts w:cs="B Nazanin" w:hint="cs"/>
-          <w:sz w:val="28"/>
-          <w:szCs w:val="28"/>
-          <w:rtl/>
-          <w:lang w:bidi="fa-IR"/>
-        </w:rPr>
-        <w:t>ی</w:t>
-      </w:r>
-      <w:r>
-        <w:rPr>
-          <w:rFonts w:cs="B Nazanin"/>
-          <w:sz w:val="28"/>
-          <w:szCs w:val="28"/>
-          <w:rtl/>
-          <w:lang w:bidi="fa-IR"/>
-        </w:rPr>
-        <w:t xml:space="preserve"> در</w:t>
-      </w:r>
-      <w:r>
-        <w:rPr>
-          <w:rFonts w:cs="B Nazanin" w:hint="cs"/>
-          <w:sz w:val="28"/>
-          <w:szCs w:val="28"/>
-          <w:rtl/>
-          <w:lang w:bidi="fa-IR"/>
-        </w:rPr>
-        <w:t>ی</w:t>
-      </w:r>
-      <w:r>
-        <w:rPr>
-          <w:rFonts w:cs="B Nazanin" w:hint="eastAsia"/>
-          <w:sz w:val="28"/>
-          <w:szCs w:val="28"/>
-          <w:rtl/>
-          <w:lang w:bidi="fa-IR"/>
-        </w:rPr>
-        <w:t>افتن</w:t>
-      </w:r>
-      <w:r>
-        <w:rPr>
-          <w:rFonts w:cs="B Nazanin" w:hint="cs"/>
-          <w:sz w:val="28"/>
-          <w:szCs w:val="28"/>
-          <w:rtl/>
-          <w:lang w:bidi="fa-IR"/>
-        </w:rPr>
-        <w:t>ی</w:t>
-      </w:r>
-      <w:r>
-        <w:rPr>
-          <w:rFonts w:cs="B Nazanin"/>
-          <w:sz w:val="28"/>
-          <w:szCs w:val="28"/>
-          <w:rtl/>
-          <w:lang w:bidi="fa-IR"/>
-        </w:rPr>
-        <w:t xml:space="preserve"> ب</w:t>
-      </w:r>
-      <w:r>
-        <w:rPr>
-          <w:rFonts w:cs="B Nazanin" w:hint="cs"/>
-          <w:sz w:val="28"/>
-          <w:szCs w:val="28"/>
-          <w:rtl/>
-          <w:lang w:bidi="fa-IR"/>
-        </w:rPr>
-        <w:t>ی</w:t>
-      </w:r>
-      <w:r>
-        <w:rPr>
-          <w:rFonts w:cs="B Nazanin" w:hint="eastAsia"/>
-          <w:sz w:val="28"/>
-          <w:szCs w:val="28"/>
-          <w:rtl/>
-          <w:lang w:bidi="fa-IR"/>
-        </w:rPr>
-        <w:t>ن</w:t>
-      </w:r>
-      <w:r>
-        <w:rPr>
-          <w:rFonts w:cs="B Nazanin"/>
-          <w:sz w:val="28"/>
-          <w:szCs w:val="28"/>
-          <w:rtl/>
-          <w:lang w:bidi="fa-IR"/>
-        </w:rPr>
-        <w:t xml:space="preserve"> چند</w:t>
-      </w:r>
-      <w:r>
-        <w:rPr>
-          <w:rFonts w:cs="B Nazanin" w:hint="cs"/>
-          <w:sz w:val="28"/>
-          <w:szCs w:val="28"/>
-          <w:rtl/>
-          <w:lang w:bidi="fa-IR"/>
-        </w:rPr>
-        <w:t>ی</w:t>
-      </w:r>
-      <w:r>
-        <w:rPr>
-          <w:rFonts w:cs="B Nazanin" w:hint="eastAsia"/>
-          <w:sz w:val="28"/>
-          <w:szCs w:val="28"/>
-          <w:rtl/>
-          <w:lang w:bidi="fa-IR"/>
-        </w:rPr>
-        <w:t>ن</w:t>
-      </w:r>
-      <w:r>
-        <w:rPr>
-          <w:rFonts w:cs="B Nazanin"/>
-          <w:sz w:val="28"/>
-          <w:szCs w:val="28"/>
-          <w:rtl/>
-          <w:lang w:bidi="fa-IR"/>
-        </w:rPr>
-        <w:t xml:space="preserve"> صندوق که هر کدام توسط </w:t>
-      </w:r>
-      <w:r>
-        <w:rPr>
-          <w:rFonts w:cs="B Nazanin" w:hint="cs"/>
-          <w:sz w:val="28"/>
-          <w:szCs w:val="28"/>
-          <w:rtl/>
-          <w:lang w:bidi="fa-IR"/>
-        </w:rPr>
-        <w:t>ی</w:t>
-      </w:r>
-      <w:r>
-        <w:rPr>
-          <w:rFonts w:cs="B Nazanin" w:hint="eastAsia"/>
-          <w:sz w:val="28"/>
-          <w:szCs w:val="28"/>
-          <w:rtl/>
-          <w:lang w:bidi="fa-IR"/>
-        </w:rPr>
-        <w:t>ک</w:t>
-      </w:r>
-      <w:r>
-        <w:rPr>
-          <w:rFonts w:cs="B Nazanin"/>
-          <w:sz w:val="28"/>
-          <w:szCs w:val="28"/>
-          <w:rtl/>
-          <w:lang w:bidi="fa-IR"/>
-        </w:rPr>
-        <w:t xml:space="preserve"> </w:t>
-      </w:r>
-      <w:r>
-        <w:rPr>
-          <w:rFonts w:cs="B Nazanin" w:hint="cs"/>
-          <w:sz w:val="28"/>
-          <w:szCs w:val="28"/>
-          <w:rtl/>
-          <w:lang w:bidi="fa-IR"/>
-        </w:rPr>
-        <w:t>ی</w:t>
-      </w:r>
-      <w:r>
-        <w:rPr>
-          <w:rFonts w:cs="B Nazanin" w:hint="eastAsia"/>
-          <w:sz w:val="28"/>
-          <w:szCs w:val="28"/>
-          <w:rtl/>
-          <w:lang w:bidi="fa-IR"/>
-        </w:rPr>
-        <w:t>ا</w:t>
-      </w:r>
-      <w:r>
-        <w:rPr>
-          <w:rFonts w:cs="B Nazanin"/>
-          <w:sz w:val="28"/>
-          <w:szCs w:val="28"/>
-          <w:rtl/>
-          <w:lang w:bidi="fa-IR"/>
-        </w:rPr>
-        <w:t xml:space="preserve"> چند</w:t>
-      </w:r>
-      <w:r>
-        <w:rPr>
-          <w:rFonts w:cs="B Nazanin" w:hint="cs"/>
-          <w:sz w:val="28"/>
-          <w:szCs w:val="28"/>
-          <w:rtl/>
-          <w:lang w:bidi="fa-IR"/>
-        </w:rPr>
-        <w:t>ی</w:t>
-      </w:r>
-      <w:r>
-        <w:rPr>
-          <w:rFonts w:cs="B Nazanin" w:hint="eastAsia"/>
-          <w:sz w:val="28"/>
-          <w:szCs w:val="28"/>
-          <w:rtl/>
-          <w:lang w:bidi="fa-IR"/>
-        </w:rPr>
-        <w:t>ن</w:t>
-      </w:r>
-      <w:r>
-        <w:rPr>
-          <w:rFonts w:cs="B Nazanin"/>
-          <w:sz w:val="28"/>
-          <w:szCs w:val="28"/>
-          <w:rtl/>
-          <w:lang w:bidi="fa-IR"/>
-        </w:rPr>
-        <w:t xml:space="preserve"> صندوقدار مد</w:t>
-      </w:r>
-      <w:r>
-        <w:rPr>
-          <w:rFonts w:cs="B Nazanin" w:hint="cs"/>
-          <w:sz w:val="28"/>
-          <w:szCs w:val="28"/>
-          <w:rtl/>
-          <w:lang w:bidi="fa-IR"/>
-        </w:rPr>
-        <w:t>ی</w:t>
-      </w:r>
-      <w:r>
-        <w:rPr>
-          <w:rFonts w:cs="B Nazanin" w:hint="eastAsia"/>
-          <w:sz w:val="28"/>
-          <w:szCs w:val="28"/>
-          <w:rtl/>
-          <w:lang w:bidi="fa-IR"/>
-        </w:rPr>
-        <w:t>ر</w:t>
-      </w:r>
-      <w:r>
-        <w:rPr>
-          <w:rFonts w:cs="B Nazanin" w:hint="cs"/>
-          <w:sz w:val="28"/>
-          <w:szCs w:val="28"/>
-          <w:rtl/>
-          <w:lang w:bidi="fa-IR"/>
-        </w:rPr>
-        <w:t>ی</w:t>
-      </w:r>
-      <w:r>
-        <w:rPr>
-          <w:rFonts w:cs="B Nazanin" w:hint="eastAsia"/>
-          <w:sz w:val="28"/>
-          <w:szCs w:val="28"/>
-          <w:rtl/>
-          <w:lang w:bidi="fa-IR"/>
-        </w:rPr>
-        <w:t>ت</w:t>
-      </w:r>
-      <w:r>
-        <w:rPr>
-          <w:rFonts w:cs="B Nazanin"/>
-          <w:sz w:val="28"/>
-          <w:szCs w:val="28"/>
-          <w:rtl/>
-          <w:lang w:bidi="fa-IR"/>
-        </w:rPr>
-        <w:t xml:space="preserve"> م</w:t>
-      </w:r>
-      <w:r>
-        <w:rPr>
-          <w:rFonts w:cs="B Nazanin" w:hint="cs"/>
-          <w:sz w:val="28"/>
-          <w:szCs w:val="28"/>
-          <w:rtl/>
-          <w:lang w:bidi="fa-IR"/>
-        </w:rPr>
-        <w:t>ی‌</w:t>
-      </w:r>
-      <w:r>
-        <w:rPr>
-          <w:rFonts w:cs="B Nazanin" w:hint="eastAsia"/>
-          <w:sz w:val="28"/>
-          <w:szCs w:val="28"/>
-          <w:rtl/>
-          <w:lang w:bidi="fa-IR"/>
-        </w:rPr>
-        <w:t>شوند</w:t>
-      </w:r>
-      <w:r>
-        <w:rPr>
-          <w:rFonts w:cs="B Nazanin"/>
-          <w:sz w:val="28"/>
-          <w:szCs w:val="28"/>
-          <w:rtl/>
-          <w:lang w:bidi="fa-IR"/>
-        </w:rPr>
-        <w:t xml:space="preserve"> به کار م</w:t>
-      </w:r>
-      <w:r>
-        <w:rPr>
-          <w:rFonts w:cs="B Nazanin" w:hint="cs"/>
-          <w:sz w:val="28"/>
-          <w:szCs w:val="28"/>
-          <w:rtl/>
-          <w:lang w:bidi="fa-IR"/>
-        </w:rPr>
-        <w:t>ی‌</w:t>
-      </w:r>
-      <w:r>
-        <w:rPr>
-          <w:rFonts w:cs="B Nazanin" w:hint="eastAsia"/>
-          <w:sz w:val="28"/>
-          <w:szCs w:val="28"/>
-          <w:rtl/>
-          <w:lang w:bidi="fa-IR"/>
-        </w:rPr>
-        <w:t>رود</w:t>
-      </w:r>
-      <w:r>
-        <w:rPr>
-          <w:rFonts w:cs="B Nazanin"/>
-          <w:sz w:val="28"/>
-          <w:szCs w:val="28"/>
-          <w:rtl/>
-          <w:lang w:bidi="fa-IR"/>
-        </w:rPr>
-        <w:t>. صندوقداران از ب</w:t>
-      </w:r>
-      <w:r>
-        <w:rPr>
-          <w:rFonts w:cs="B Nazanin" w:hint="cs"/>
-          <w:sz w:val="28"/>
-          <w:szCs w:val="28"/>
-          <w:rtl/>
-          <w:lang w:bidi="fa-IR"/>
-        </w:rPr>
-        <w:t>ی</w:t>
-      </w:r>
-      <w:r>
-        <w:rPr>
-          <w:rFonts w:cs="B Nazanin" w:hint="eastAsia"/>
-          <w:sz w:val="28"/>
-          <w:szCs w:val="28"/>
-          <w:rtl/>
-          <w:lang w:bidi="fa-IR"/>
-        </w:rPr>
-        <w:t>ن</w:t>
-      </w:r>
-      <w:r>
-        <w:rPr>
-          <w:rFonts w:cs="B Nazanin"/>
-          <w:sz w:val="28"/>
-          <w:szCs w:val="28"/>
-          <w:rtl/>
-          <w:lang w:bidi="fa-IR"/>
-        </w:rPr>
-        <w:t xml:space="preserve"> کاربران س</w:t>
-      </w:r>
-      <w:r>
-        <w:rPr>
-          <w:rFonts w:cs="B Nazanin" w:hint="cs"/>
-          <w:sz w:val="28"/>
-          <w:szCs w:val="28"/>
-          <w:rtl/>
-          <w:lang w:bidi="fa-IR"/>
-        </w:rPr>
-        <w:t>ی</w:t>
-      </w:r>
-      <w:r>
-        <w:rPr>
-          <w:rFonts w:cs="B Nazanin" w:hint="eastAsia"/>
-          <w:sz w:val="28"/>
-          <w:szCs w:val="28"/>
-          <w:rtl/>
-          <w:lang w:bidi="fa-IR"/>
-        </w:rPr>
-        <w:t>ستم</w:t>
-      </w:r>
-      <w:r>
-        <w:rPr>
-          <w:rFonts w:cs="B Nazanin"/>
-          <w:sz w:val="28"/>
-          <w:szCs w:val="28"/>
-          <w:rtl/>
-          <w:lang w:bidi="fa-IR"/>
-        </w:rPr>
-        <w:t xml:space="preserve"> تدب</w:t>
-      </w:r>
-      <w:r>
-        <w:rPr>
-          <w:rFonts w:cs="B Nazanin" w:hint="cs"/>
-          <w:sz w:val="28"/>
-          <w:szCs w:val="28"/>
-          <w:rtl/>
-          <w:lang w:bidi="fa-IR"/>
-        </w:rPr>
-        <w:t>ی</w:t>
-      </w:r>
-      <w:r>
-        <w:rPr>
-          <w:rFonts w:cs="B Nazanin" w:hint="eastAsia"/>
-          <w:sz w:val="28"/>
-          <w:szCs w:val="28"/>
-          <w:rtl/>
-          <w:lang w:bidi="fa-IR"/>
-        </w:rPr>
-        <w:t>ر</w:t>
-      </w:r>
-      <w:r>
-        <w:rPr>
-          <w:rFonts w:cs="B Nazanin"/>
-          <w:sz w:val="28"/>
-          <w:szCs w:val="28"/>
-          <w:rtl/>
-          <w:lang w:bidi="fa-IR"/>
-        </w:rPr>
-        <w:t xml:space="preserve"> انتخاب م</w:t>
-      </w:r>
-      <w:r>
-        <w:rPr>
-          <w:rFonts w:cs="B Nazanin" w:hint="cs"/>
-          <w:sz w:val="28"/>
-          <w:szCs w:val="28"/>
-          <w:rtl/>
-          <w:lang w:bidi="fa-IR"/>
-        </w:rPr>
-        <w:t>ی‌</w:t>
-      </w:r>
-      <w:r>
-        <w:rPr>
-          <w:rFonts w:cs="B Nazanin" w:hint="eastAsia"/>
-          <w:sz w:val="28"/>
-          <w:szCs w:val="28"/>
-          <w:rtl/>
-          <w:lang w:bidi="fa-IR"/>
-        </w:rPr>
-        <w:t>شوند</w:t>
-      </w:r>
-      <w:r>
-        <w:rPr>
-          <w:rFonts w:cs="B Nazanin"/>
-          <w:sz w:val="28"/>
-          <w:szCs w:val="28"/>
-          <w:rtl/>
-          <w:lang w:bidi="fa-IR"/>
-        </w:rPr>
-        <w:t xml:space="preserve"> و هر صندوق را م</w:t>
-      </w:r>
-      <w:r>
-        <w:rPr>
-          <w:rFonts w:cs="B Nazanin" w:hint="cs"/>
-          <w:sz w:val="28"/>
-          <w:szCs w:val="28"/>
-          <w:rtl/>
-          <w:lang w:bidi="fa-IR"/>
-        </w:rPr>
-        <w:t>ی‌</w:t>
-      </w:r>
-      <w:r>
-        <w:rPr>
-          <w:rFonts w:cs="B Nazanin" w:hint="eastAsia"/>
-          <w:sz w:val="28"/>
-          <w:szCs w:val="28"/>
-          <w:rtl/>
-          <w:lang w:bidi="fa-IR"/>
-        </w:rPr>
-        <w:t>توان</w:t>
-      </w:r>
-      <w:r>
-        <w:rPr>
-          <w:rFonts w:cs="B Nazanin"/>
-          <w:sz w:val="28"/>
-          <w:szCs w:val="28"/>
-          <w:rtl/>
-          <w:lang w:bidi="fa-IR"/>
-        </w:rPr>
-        <w:t xml:space="preserve"> به </w:t>
-      </w:r>
-      <w:r>
-        <w:rPr>
-          <w:rFonts w:cs="B Nazanin" w:hint="cs"/>
-          <w:sz w:val="28"/>
-          <w:szCs w:val="28"/>
-          <w:rtl/>
-          <w:lang w:bidi="fa-IR"/>
-        </w:rPr>
-        <w:t>ی</w:t>
-      </w:r>
-      <w:r>
-        <w:rPr>
-          <w:rFonts w:cs="B Nazanin" w:hint="eastAsia"/>
-          <w:sz w:val="28"/>
-          <w:szCs w:val="28"/>
-          <w:rtl/>
-          <w:lang w:bidi="fa-IR"/>
-        </w:rPr>
-        <w:t>ک</w:t>
-      </w:r>
-      <w:r>
-        <w:rPr>
-          <w:rFonts w:cs="B Nazanin"/>
-          <w:sz w:val="28"/>
-          <w:szCs w:val="28"/>
-          <w:rtl/>
-          <w:lang w:bidi="fa-IR"/>
-        </w:rPr>
-        <w:t xml:space="preserve"> </w:t>
-      </w:r>
-      <w:r>
-        <w:rPr>
-          <w:rFonts w:cs="B Nazanin" w:hint="cs"/>
-          <w:sz w:val="28"/>
-          <w:szCs w:val="28"/>
-          <w:rtl/>
-          <w:lang w:bidi="fa-IR"/>
-        </w:rPr>
-        <w:t>ی</w:t>
-      </w:r>
-      <w:r>
-        <w:rPr>
-          <w:rFonts w:cs="B Nazanin" w:hint="eastAsia"/>
-          <w:sz w:val="28"/>
-          <w:szCs w:val="28"/>
-          <w:rtl/>
-          <w:lang w:bidi="fa-IR"/>
-        </w:rPr>
-        <w:t>ا</w:t>
-      </w:r>
-      <w:r>
-        <w:rPr>
-          <w:rFonts w:cs="B Nazanin"/>
-          <w:sz w:val="28"/>
-          <w:szCs w:val="28"/>
-          <w:rtl/>
-          <w:lang w:bidi="fa-IR"/>
-        </w:rPr>
-        <w:t xml:space="preserve"> چند کاربر تخص</w:t>
-      </w:r>
-      <w:r>
-        <w:rPr>
-          <w:rFonts w:cs="B Nazanin" w:hint="cs"/>
-          <w:sz w:val="28"/>
-          <w:szCs w:val="28"/>
-          <w:rtl/>
-          <w:lang w:bidi="fa-IR"/>
-        </w:rPr>
-        <w:t>ی</w:t>
-      </w:r>
-      <w:r>
-        <w:rPr>
-          <w:rFonts w:cs="B Nazanin" w:hint="eastAsia"/>
-          <w:sz w:val="28"/>
-          <w:szCs w:val="28"/>
-          <w:rtl/>
-          <w:lang w:bidi="fa-IR"/>
-        </w:rPr>
-        <w:t>ص</w:t>
-      </w:r>
-      <w:r>
-        <w:rPr>
-          <w:rFonts w:cs="B Nazanin"/>
-          <w:sz w:val="28"/>
-          <w:szCs w:val="28"/>
-          <w:rtl/>
-          <w:lang w:bidi="fa-IR"/>
-        </w:rPr>
-        <w:t xml:space="preserve"> داد.</w:t>
-      </w:r>
-    </w:p>
-    <w:p>
-      <w:pPr>
-        <w:pStyle w:val="Heading1"/>
-        <w:bidi/>
-        <w:rPr>
-          <w:rFonts w:cs="B Nazanin"/>
-          <w:b/>
-          <w:bCs/>
-          <w:rtl/>
-          <w:lang w:bidi="fa-IR"/>
-        </w:rPr>
-      </w:pPr>
-      <w:bookmarkStart w:id="2" w:name="_Toc127865890"/>
-      <w:r>
-        <w:rPr>
-          <w:rFonts w:cs="B Nazanin"/>
-          <w:b/>
-          <w:bCs/>
-          <w:rtl/>
-          <w:lang w:bidi="fa-IR"/>
-        </w:rPr>
-        <w:t>ساختارها</w:t>
-      </w:r>
-      <w:r>
-        <w:rPr>
-          <w:rFonts w:cs="B Nazanin" w:hint="cs"/>
-          <w:b/>
-          <w:bCs/>
-          <w:rtl/>
-          <w:lang w:bidi="fa-IR"/>
-        </w:rPr>
-        <w:t>ی</w:t>
-      </w:r>
-      <w:r>
-        <w:rPr>
-          <w:rFonts w:cs="B Nazanin"/>
-          <w:b/>
-          <w:bCs/>
-          <w:rtl/>
-          <w:lang w:bidi="fa-IR"/>
-        </w:rPr>
-        <w:t xml:space="preserve"> اطلاعات</w:t>
-      </w:r>
-      <w:r>
-        <w:rPr>
-          <w:rFonts w:cs="B Nazanin" w:hint="cs"/>
-          <w:b/>
-          <w:bCs/>
-          <w:rtl/>
-          <w:lang w:bidi="fa-IR"/>
-        </w:rPr>
-        <w:t>ی مورد نیاز</w:t>
-      </w:r>
-      <w:bookmarkEnd w:id="2"/>
-    </w:p>
-    <w:p>
-      <w:pPr>
-        <w:bidi/>
-        <w:rPr>
-          <w:rFonts w:cs="B Nazanin"/>
-          <w:sz w:val="28"/>
-          <w:szCs w:val="28"/>
-          <w:rtl/>
-          <w:lang w:bidi="fa-IR"/>
-        </w:rPr>
-      </w:pPr>
-      <w:bookmarkStart w:id="3" w:name="_Toc127865891"/>
+      <w:bookmarkStart w:id="2" w:name="_Toc127865891"/>
       <w:r>
         <w:rPr>
           <w:rStyle w:val="Heading2Char"/>
@@ -2806,7 +2804,7 @@
         </w:rPr>
         <w:t>جدول اصلی صندوق اسناد</w:t>
       </w:r>
-      <w:bookmarkEnd w:id="3"/>
+      <w:bookmarkEnd w:id="2"/>
       <w:r>
         <w:rPr>
           <w:rFonts w:cs="B Nazanin" w:hint="cs"/>
@@ -3659,7 +3657,23 @@
                 <w:sz w:val="24"/>
                 <w:szCs w:val="24"/>
               </w:rPr>
-              <w:t>NCARCHAR(</w:t>
+              <w:t>N</w:t>
+            </w:r>
+            <w:r>
+              <w:rPr>
+                <w:rFonts w:cs="B Nazanin"/>
+                <w:sz w:val="24"/>
+                <w:szCs w:val="24"/>
+              </w:rPr>
+              <w:t>V</w:t>
+            </w:r>
+            <w:r>
+              <w:rPr>
+                <w:rFonts w:cs="B Nazanin"/>
+                <w:sz w:val="24"/>
+                <w:szCs w:val="24"/>
+              </w:rPr>
+              <w:t>ARCHAR(</w:t>
             </w:r>
             <w:r>
               <w:rPr>
@@ -3805,7 +3819,25 @@
                 <w:sz w:val="24"/>
                 <w:szCs w:val="24"/>
               </w:rPr>
-              <w:t>NCARCHAR(</w:t>
+              <w:t>N</w:t>
+            </w:r>
+            <w:r>
+              <w:rPr>
+                <w:rFonts w:cs="B Nazanin"/>
+                <w:sz w:val="24"/>
+                <w:szCs w:val="24"/>
+              </w:rPr>
+              <w:t>V</w:t>
+            </w:r>
+            <w:bookmarkStart w:id="3" w:name="_GoBack"/>
+            <w:bookmarkEnd w:id="3"/>
+            <w:r>
+              <w:rPr>
+                <w:rFonts w:cs="B Nazanin"/>
+                <w:sz w:val="24"/>
+                <w:szCs w:val="24"/>
+              </w:rPr>
+              <w:t>ARCHAR(</w:t>
             </w:r>
             <w:r>
               <w:rPr>
@@ -3891,7 +3923,7 @@
               <w:bidi/>
               <w:jc w:val="center"/>
               <w:rPr>
-                <w:rFonts w:cs="B Nazanin" w:hint="cs"/>
+                <w:rFonts w:cs="B Nazanin"/>
                 <w:sz w:val="24"/>
                 <w:szCs w:val="24"/>
                 <w:rtl/>
@@ -3991,7 +4023,7 @@
               <w:bidi/>
               <w:cnfStyle w:val="000000100000" w:firstRow="0" w:lastRow="0" w:firstColumn="0" w:lastColumn="0" w:oddVBand="0" w:evenVBand="0" w:oddHBand="1" w:evenHBand="0" w:firstRowFirstColumn="0" w:firstRowLastColumn="0" w:lastRowFirstColumn="0" w:lastRowLastColumn="0"/>
               <w:rPr>
-                <w:rFonts w:cs="B Nazanin" w:hint="cs"/>
+                <w:rFonts w:cs="B Nazanin"/>
                 <w:sz w:val="24"/>
                 <w:szCs w:val="24"/>
                 <w:rtl/>
@@ -4022,7 +4054,7 @@
               <w:bidi/>
               <w:jc w:val="center"/>
               <w:rPr>
-                <w:rFonts w:cs="B Nazanin" w:hint="cs"/>
+                <w:rFonts w:cs="B Nazanin"/>
                 <w:sz w:val="24"/>
                 <w:szCs w:val="24"/>
                 <w:rtl/>
@@ -4122,7 +4154,7 @@
               <w:bidi/>
               <w:cnfStyle w:val="000000000000" w:firstRow="0" w:lastRow="0" w:firstColumn="0" w:lastColumn="0" w:oddVBand="0" w:evenVBand="0" w:oddHBand="0" w:evenHBand="0" w:firstRowFirstColumn="0" w:firstRowLastColumn="0" w:lastRowFirstColumn="0" w:lastRowLastColumn="0"/>
               <w:rPr>
-                <w:rFonts w:cs="B Nazanin" w:hint="cs"/>
+                <w:rFonts w:cs="B Nazanin"/>
                 <w:sz w:val="24"/>
                 <w:szCs w:val="24"/>
                 <w:rtl/>
@@ -4889,7 +4921,7 @@
               <w:bidi/>
               <w:jc w:val="center"/>
               <w:rPr>
-                <w:rFonts w:cs="B Nazanin" w:hint="cs"/>
+                <w:rFonts w:cs="B Nazanin"/>
                 <w:sz w:val="24"/>
                 <w:szCs w:val="24"/>
                 <w:rtl/>
@@ -4991,7 +5023,7 @@
               <w:bidi/>
               <w:cnfStyle w:val="000000000000" w:firstRow="0" w:lastRow="0" w:firstColumn="0" w:lastColumn="0" w:oddVBand="0" w:evenVBand="0" w:oddHBand="0" w:evenHBand="0" w:firstRowFirstColumn="0" w:firstRowLastColumn="0" w:lastRowFirstColumn="0" w:lastRowLastColumn="0"/>
               <w:rPr>
-                <w:rFonts w:cs="B Nazanin" w:hint="cs"/>
+                <w:rFonts w:cs="B Nazanin"/>
                 <w:sz w:val="24"/>
                 <w:szCs w:val="24"/>
                 <w:rtl/>
@@ -5025,7 +5057,7 @@
               <w:bidi/>
               <w:jc w:val="center"/>
               <w:rPr>
-                <w:rFonts w:cs="B Nazanin" w:hint="cs"/>
+                <w:rFonts w:cs="B Nazanin"/>
                 <w:sz w:val="24"/>
                 <w:szCs w:val="24"/>
                 <w:rtl/>
@@ -5125,7 +5157,7 @@
               <w:bidi/>
               <w:cnfStyle w:val="000000100000" w:firstRow="0" w:lastRow="0" w:firstColumn="0" w:lastColumn="0" w:oddVBand="0" w:evenVBand="0" w:oddHBand="1" w:evenHBand="0" w:firstRowFirstColumn="0" w:firstRowLastColumn="0" w:lastRowFirstColumn="0" w:lastRowLastColumn="0"/>
               <w:rPr>
-                <w:rFonts w:cs="B Nazanin" w:hint="cs"/>
+                <w:rFonts w:cs="B Nazanin"/>
                 <w:sz w:val="24"/>
                 <w:szCs w:val="24"/>
                 <w:rtl/>
@@ -9622,7 +9654,7 @@
 </file>
 
 <file path=customXml/itemProps1.xml><?xml version="1.0" encoding="utf-8"?>
-<ds:datastoreItem xmlns:ds="http://schemas.openxmlformats.org/officeDocument/2006/customXml" ds:itemID="{00307415-31BF-4327-B8F8-1642451F8285}">
+<ds:datastoreItem xmlns:ds="http://schemas.openxmlformats.org/officeDocument/2006/customXml" ds:itemID="{74F91B95-5B50-416B-8C30-E565C144ACAC}">
   <ds:schemaRefs>
     <ds:schemaRef ds:uri="http://schemas.openxmlformats.org/officeDocument/2006/bibliography"/>
   </ds:schemaRefs>

</xml_diff>